<commit_message>
Fix description of Edit user in doc and lab2.eap
</commit_message>
<xml_diff>
--- a/docs/Edit user.docx
+++ b/docs/Edit user.docx
@@ -119,8 +119,8 @@
       <w:pPr>
         <w:pStyle w:val="a3"/>
         <w:numPr>
-          <w:ilvl w:val="0"/>
-          <w:numId w:val="1"/>
+          <w:ilvl w:val="1"/>
+          <w:numId w:val="4"/>
         </w:numPr>
         <w:rPr>
           <w:b/>
@@ -150,25 +150,6 @@
           <w:szCs w:val="28"/>
         </w:rPr>
         <w:t>редактирование пользователя либо удаление.</w:t>
-      </w:r>
-    </w:p>
-    <w:p>
-      <w:pPr>
-        <w:pStyle w:val="a3"/>
-        <w:numPr>
-          <w:ilvl w:val="0"/>
-          <w:numId w:val="1"/>
-        </w:numPr>
-        <w:rPr>
-          <w:b/>
-          <w:szCs w:val="28"/>
-        </w:rPr>
-      </w:pPr>
-      <w:r>
-        <w:rPr>
-          <w:szCs w:val="28"/>
-        </w:rPr>
-        <w:t>Если запрошено действие «удалить пользователя».</w:t>
       </w:r>
     </w:p>
     <w:p>
@@ -176,7 +157,7 @@
         <w:pStyle w:val="a3"/>
         <w:numPr>
           <w:ilvl w:val="1"/>
-          <w:numId w:val="1"/>
+          <w:numId w:val="4"/>
         </w:numPr>
         <w:rPr>
           <w:b/>
@@ -185,21 +166,16 @@
       </w:pPr>
       <w:r>
         <w:rPr>
-          <w:szCs w:val="28"/>
-        </w:rPr>
-        <w:t>Администратор помечает</w:t>
-      </w:r>
-      <w:r>
-        <w:rPr>
-          <w:szCs w:val="28"/>
-        </w:rPr>
-        <w:t xml:space="preserve"> в списке</w:t>
-      </w:r>
-      <w:r>
-        <w:rPr>
-          <w:szCs w:val="28"/>
-        </w:rPr>
-        <w:t xml:space="preserve"> пользователей, которых он хочет удалить.</w:t>
+          <w:b/>
+          <w:szCs w:val="28"/>
+        </w:rPr>
+        <w:t>Если</w:t>
+      </w:r>
+      <w:r>
+        <w:rPr>
+          <w:szCs w:val="28"/>
+        </w:rPr>
+        <w:t xml:space="preserve"> запрошено действие «удалить пользователя».</w:t>
       </w:r>
     </w:p>
     <w:p>
@@ -207,7 +183,7 @@
         <w:pStyle w:val="a3"/>
         <w:numPr>
           <w:ilvl w:val="1"/>
-          <w:numId w:val="1"/>
+          <w:numId w:val="5"/>
         </w:numPr>
         <w:rPr>
           <w:b/>
@@ -218,7 +194,25 @@
         <w:rPr>
           <w:szCs w:val="28"/>
         </w:rPr>
-        <w:t>Администратор запрашивает удаление.</w:t>
+        <w:t xml:space="preserve"> </w:t>
+      </w:r>
+      <w:r>
+        <w:rPr>
+          <w:szCs w:val="28"/>
+        </w:rPr>
+        <w:t>Администратор помечает</w:t>
+      </w:r>
+      <w:r>
+        <w:rPr>
+          <w:szCs w:val="28"/>
+        </w:rPr>
+        <w:t xml:space="preserve"> в списке</w:t>
+      </w:r>
+      <w:r>
+        <w:rPr>
+          <w:szCs w:val="28"/>
+        </w:rPr>
+        <w:t xml:space="preserve"> пользователей, которых он хочет удалить.</w:t>
       </w:r>
     </w:p>
     <w:p>
@@ -226,7 +220,7 @@
         <w:pStyle w:val="a3"/>
         <w:numPr>
           <w:ilvl w:val="1"/>
-          <w:numId w:val="1"/>
+          <w:numId w:val="5"/>
         </w:numPr>
         <w:rPr>
           <w:b/>
@@ -237,50 +231,21 @@
         <w:rPr>
           <w:szCs w:val="28"/>
         </w:rPr>
-        <w:t xml:space="preserve">Система </w:t>
-      </w:r>
-      <w:r>
-        <w:rPr>
-          <w:szCs w:val="28"/>
-        </w:rPr>
-        <w:t>удаляет</w:t>
-      </w:r>
-      <w:r>
-        <w:rPr>
-          <w:szCs w:val="28"/>
-        </w:rPr>
-        <w:t xml:space="preserve"> пол</w:t>
-      </w:r>
-      <w:r>
-        <w:rPr>
-          <w:szCs w:val="28"/>
-        </w:rPr>
-        <w:t>ьзователей из списка</w:t>
-      </w:r>
-      <w:r>
-        <w:rPr>
-          <w:szCs w:val="28"/>
-        </w:rPr>
-        <w:t>.</w:t>
-      </w:r>
-    </w:p>
-    <w:p>
-      <w:pPr>
-        <w:pStyle w:val="a3"/>
-        <w:numPr>
-          <w:ilvl w:val="0"/>
-          <w:numId w:val="1"/>
-        </w:numPr>
-        <w:rPr>
-          <w:b/>
-          <w:szCs w:val="28"/>
-        </w:rPr>
-      </w:pPr>
-      <w:r>
-        <w:rPr>
-          <w:szCs w:val="28"/>
-        </w:rPr>
-        <w:t>Если запрошено действие «редактировать пользователя».</w:t>
+        <w:t xml:space="preserve"> </w:t>
+      </w:r>
+      <w:r>
+        <w:rPr>
+          <w:szCs w:val="28"/>
+        </w:rPr>
+        <w:t>Администратор запрашива</w:t>
+      </w:r>
+      <w:bookmarkStart w:id="0" w:name="_GoBack"/>
+      <w:bookmarkEnd w:id="0"/>
+      <w:r>
+        <w:rPr>
+          <w:szCs w:val="28"/>
+        </w:rPr>
+        <w:t>ет удаление.</w:t>
       </w:r>
     </w:p>
     <w:p>
@@ -288,7 +253,7 @@
         <w:pStyle w:val="a3"/>
         <w:numPr>
           <w:ilvl w:val="1"/>
-          <w:numId w:val="1"/>
+          <w:numId w:val="5"/>
         </w:numPr>
         <w:rPr>
           <w:b/>
@@ -299,7 +264,31 @@
         <w:rPr>
           <w:szCs w:val="28"/>
         </w:rPr>
-        <w:t>Администратор выбирает из списка пользователя для редактирования</w:t>
+        <w:t xml:space="preserve"> </w:t>
+      </w:r>
+      <w:r>
+        <w:rPr>
+          <w:szCs w:val="28"/>
+        </w:rPr>
+        <w:t xml:space="preserve">Система </w:t>
+      </w:r>
+      <w:r>
+        <w:rPr>
+          <w:szCs w:val="28"/>
+        </w:rPr>
+        <w:t>удаляет</w:t>
+      </w:r>
+      <w:r>
+        <w:rPr>
+          <w:szCs w:val="28"/>
+        </w:rPr>
+        <w:t xml:space="preserve"> пол</w:t>
+      </w:r>
+      <w:r>
+        <w:rPr>
+          <w:szCs w:val="28"/>
+        </w:rPr>
+        <w:t>ьзователей из списка</w:t>
       </w:r>
       <w:r>
         <w:rPr>
@@ -313,7 +302,7 @@
         <w:pStyle w:val="a3"/>
         <w:numPr>
           <w:ilvl w:val="1"/>
-          <w:numId w:val="1"/>
+          <w:numId w:val="4"/>
         </w:numPr>
         <w:rPr>
           <w:b/>
@@ -322,9 +311,16 @@
       </w:pPr>
       <w:r>
         <w:rPr>
-          <w:szCs w:val="28"/>
-        </w:rPr>
-        <w:t>Система отображает пользователя на форме редактирования.</w:t>
+          <w:b/>
+          <w:szCs w:val="28"/>
+        </w:rPr>
+        <w:t>Если</w:t>
+      </w:r>
+      <w:r>
+        <w:rPr>
+          <w:szCs w:val="28"/>
+        </w:rPr>
+        <w:t xml:space="preserve"> запрошено действие «редактировать пользователя».</w:t>
       </w:r>
     </w:p>
     <w:p>
@@ -332,18 +328,31 @@
         <w:pStyle w:val="a3"/>
         <w:numPr>
           <w:ilvl w:val="1"/>
-          <w:numId w:val="1"/>
+          <w:numId w:val="6"/>
         </w:numPr>
-        <w:rPr>
-          <w:b/>
-          <w:szCs w:val="28"/>
-        </w:rPr>
-      </w:pPr>
-      <w:r>
-        <w:rPr>
-          <w:szCs w:val="28"/>
-        </w:rPr>
-        <w:t>Администратор изменения.</w:t>
+        <w:ind w:left="1843"/>
+        <w:rPr>
+          <w:b/>
+          <w:szCs w:val="28"/>
+        </w:rPr>
+      </w:pPr>
+      <w:r>
+        <w:rPr>
+          <w:szCs w:val="28"/>
+        </w:rPr>
+        <w:t xml:space="preserve"> </w:t>
+      </w:r>
+      <w:r>
+        <w:rPr>
+          <w:szCs w:val="28"/>
+        </w:rPr>
+        <w:t>Администратор выбирает из списка пользователя для редактирования</w:t>
+      </w:r>
+      <w:r>
+        <w:rPr>
+          <w:szCs w:val="28"/>
+        </w:rPr>
+        <w:t>.</w:t>
       </w:r>
     </w:p>
     <w:p>
@@ -351,18 +360,25 @@
         <w:pStyle w:val="a3"/>
         <w:numPr>
           <w:ilvl w:val="1"/>
-          <w:numId w:val="1"/>
+          <w:numId w:val="6"/>
         </w:numPr>
-        <w:rPr>
-          <w:b/>
-          <w:szCs w:val="28"/>
-        </w:rPr>
-      </w:pPr>
-      <w:r>
-        <w:rPr>
-          <w:szCs w:val="28"/>
-        </w:rPr>
-        <w:t>Администратор запрашивает сохранение изменений.</w:t>
+        <w:ind w:left="1843"/>
+        <w:rPr>
+          <w:b/>
+          <w:szCs w:val="28"/>
+        </w:rPr>
+      </w:pPr>
+      <w:r>
+        <w:rPr>
+          <w:szCs w:val="28"/>
+        </w:rPr>
+        <w:t xml:space="preserve"> </w:t>
+      </w:r>
+      <w:r>
+        <w:rPr>
+          <w:szCs w:val="28"/>
+        </w:rPr>
+        <w:t>Система отображает пользователя на форме редактирования.</w:t>
       </w:r>
     </w:p>
     <w:p>
@@ -370,18 +386,84 @@
         <w:pStyle w:val="a3"/>
         <w:numPr>
           <w:ilvl w:val="1"/>
-          <w:numId w:val="1"/>
+          <w:numId w:val="6"/>
         </w:numPr>
-        <w:rPr>
-          <w:b/>
-          <w:szCs w:val="28"/>
-        </w:rPr>
-      </w:pPr>
-      <w:r>
-        <w:rPr>
-          <w:szCs w:val="28"/>
-        </w:rPr>
-        <w:t>Система сохраняет изменения.</w:t>
+        <w:ind w:left="1843"/>
+        <w:rPr>
+          <w:b/>
+          <w:szCs w:val="28"/>
+        </w:rPr>
+      </w:pPr>
+      <w:r>
+        <w:rPr>
+          <w:szCs w:val="28"/>
+        </w:rPr>
+        <w:t xml:space="preserve"> </w:t>
+      </w:r>
+      <w:r>
+        <w:rPr>
+          <w:szCs w:val="28"/>
+        </w:rPr>
+        <w:t>Администратор редактирует поля на форме.</w:t>
+      </w:r>
+    </w:p>
+    <w:p>
+      <w:pPr>
+        <w:pStyle w:val="a3"/>
+        <w:numPr>
+          <w:ilvl w:val="1"/>
+          <w:numId w:val="6"/>
+        </w:numPr>
+        <w:ind w:left="1843"/>
+        <w:rPr>
+          <w:b/>
+          <w:szCs w:val="28"/>
+        </w:rPr>
+      </w:pPr>
+      <w:r>
+        <w:rPr>
+          <w:szCs w:val="28"/>
+        </w:rPr>
+        <w:t xml:space="preserve"> </w:t>
+      </w:r>
+      <w:r>
+        <w:rPr>
+          <w:szCs w:val="28"/>
+        </w:rPr>
+        <w:t>Администратор запрашивает сохранение изменений.</w:t>
+      </w:r>
+    </w:p>
+    <w:p>
+      <w:pPr>
+        <w:pStyle w:val="a3"/>
+        <w:numPr>
+          <w:ilvl w:val="1"/>
+          <w:numId w:val="6"/>
+        </w:numPr>
+        <w:ind w:left="1843"/>
+        <w:rPr>
+          <w:b/>
+          <w:szCs w:val="28"/>
+        </w:rPr>
+      </w:pPr>
+      <w:r>
+        <w:rPr>
+          <w:szCs w:val="28"/>
+          <w:lang w:val="en-US"/>
+        </w:rPr>
+        <w:t xml:space="preserve"> </w:t>
+      </w:r>
+      <w:r>
+        <w:rPr>
+          <w:szCs w:val="28"/>
+        </w:rPr>
+        <w:t>Система сохраняет пользователя</w:t>
+      </w:r>
+      <w:r>
+        <w:rPr>
+          <w:szCs w:val="28"/>
+        </w:rPr>
+        <w:t>.</w:t>
       </w:r>
     </w:p>
     <w:p>
@@ -408,6 +490,7 @@
     </w:p>
     <w:p>
       <w:pPr>
+        <w:ind w:firstLine="708"/>
         <w:rPr>
           <w:b/>
           <w:i/>
@@ -615,13 +698,8 @@
         <w:t>,</w:t>
       </w:r>
       <w:r>
-        <w:t xml:space="preserve"> </w:t>
-      </w:r>
-      <w:r>
-        <w:t>вариант использования завершается.</w:t>
-      </w:r>
-      <w:bookmarkStart w:id="0" w:name="_GoBack"/>
-      <w:bookmarkEnd w:id="0"/>
+        <w:t xml:space="preserve"> вариант использования завершается.</w:t>
+      </w:r>
     </w:p>
     <w:p>
       <w:pPr>
@@ -776,6 +854,128 @@
 <file path=word/numbering.xml><?xml version="1.0" encoding="utf-8"?>
 <w:numbering xmlns:wpc="http://schemas.microsoft.com/office/word/2010/wordprocessingCanvas" xmlns:mc="http://schemas.openxmlformats.org/markup-compatibility/2006" xmlns:o="urn:schemas-microsoft-com:office:office" xmlns:r="http://schemas.openxmlformats.org/officeDocument/2006/relationships" xmlns:m="http://schemas.openxmlformats.org/officeDocument/2006/math" xmlns:v="urn:schemas-microsoft-com:vml" xmlns:wp14="http://schemas.microsoft.com/office/word/2010/wordprocessingDrawing" xmlns:wp="http://schemas.openxmlformats.org/drawingml/2006/wordprocessingDrawing" xmlns:w10="urn:schemas-microsoft-com:office:word" xmlns:w="http://schemas.openxmlformats.org/wordprocessingml/2006/main" xmlns:w14="http://schemas.microsoft.com/office/word/2010/wordml" xmlns:w15="http://schemas.microsoft.com/office/word/2012/wordml" xmlns:wpg="http://schemas.microsoft.com/office/word/2010/wordprocessingGroup" xmlns:wpi="http://schemas.microsoft.com/office/word/2010/wordprocessingInk" xmlns:wne="http://schemas.microsoft.com/office/word/2006/wordml" xmlns:wps="http://schemas.microsoft.com/office/word/2010/wordprocessingShape" mc:Ignorable="w14 w15 wp14">
   <w:abstractNum w:abstractNumId="0">
+    <w:nsid w:val="2CD22AC1"/>
+    <w:multiLevelType w:val="multilevel"/>
+    <w:tmpl w:val="E49E29DC"/>
+    <w:lvl w:ilvl="0">
+      <w:start w:val="3"/>
+      <w:numFmt w:val="decimal"/>
+      <w:lvlText w:val="%1"/>
+      <w:lvlJc w:val="left"/>
+      <w:pPr>
+        <w:ind w:left="375" w:hanging="375"/>
+      </w:pPr>
+      <w:rPr>
+        <w:rFonts w:hint="default"/>
+        <w:b w:val="0"/>
+      </w:rPr>
+    </w:lvl>
+    <w:lvl w:ilvl="1">
+      <w:start w:val="1"/>
+      <w:numFmt w:val="decimal"/>
+      <w:lvlText w:val="%1.%2"/>
+      <w:lvlJc w:val="left"/>
+      <w:pPr>
+        <w:ind w:left="2535" w:hanging="375"/>
+      </w:pPr>
+      <w:rPr>
+        <w:rFonts w:hint="default"/>
+        <w:b/>
+      </w:rPr>
+    </w:lvl>
+    <w:lvl w:ilvl="2">
+      <w:start w:val="1"/>
+      <w:numFmt w:val="decimal"/>
+      <w:lvlText w:val="%1.%2.%3"/>
+      <w:lvlJc w:val="left"/>
+      <w:pPr>
+        <w:ind w:left="5040" w:hanging="720"/>
+      </w:pPr>
+      <w:rPr>
+        <w:rFonts w:hint="default"/>
+        <w:b w:val="0"/>
+      </w:rPr>
+    </w:lvl>
+    <w:lvl w:ilvl="3">
+      <w:start w:val="1"/>
+      <w:numFmt w:val="decimal"/>
+      <w:lvlText w:val="%1.%2.%3.%4"/>
+      <w:lvlJc w:val="left"/>
+      <w:pPr>
+        <w:ind w:left="7560" w:hanging="1080"/>
+      </w:pPr>
+      <w:rPr>
+        <w:rFonts w:hint="default"/>
+        <w:b w:val="0"/>
+      </w:rPr>
+    </w:lvl>
+    <w:lvl w:ilvl="4">
+      <w:start w:val="1"/>
+      <w:numFmt w:val="decimal"/>
+      <w:lvlText w:val="%1.%2.%3.%4.%5"/>
+      <w:lvlJc w:val="left"/>
+      <w:pPr>
+        <w:ind w:left="9720" w:hanging="1080"/>
+      </w:pPr>
+      <w:rPr>
+        <w:rFonts w:hint="default"/>
+        <w:b w:val="0"/>
+      </w:rPr>
+    </w:lvl>
+    <w:lvl w:ilvl="5">
+      <w:start w:val="1"/>
+      <w:numFmt w:val="decimal"/>
+      <w:lvlText w:val="%1.%2.%3.%4.%5.%6"/>
+      <w:lvlJc w:val="left"/>
+      <w:pPr>
+        <w:ind w:left="12240" w:hanging="1440"/>
+      </w:pPr>
+      <w:rPr>
+        <w:rFonts w:hint="default"/>
+        <w:b w:val="0"/>
+      </w:rPr>
+    </w:lvl>
+    <w:lvl w:ilvl="6">
+      <w:start w:val="1"/>
+      <w:numFmt w:val="decimal"/>
+      <w:lvlText w:val="%1.%2.%3.%4.%5.%6.%7"/>
+      <w:lvlJc w:val="left"/>
+      <w:pPr>
+        <w:ind w:left="14400" w:hanging="1440"/>
+      </w:pPr>
+      <w:rPr>
+        <w:rFonts w:hint="default"/>
+        <w:b w:val="0"/>
+      </w:rPr>
+    </w:lvl>
+    <w:lvl w:ilvl="7">
+      <w:start w:val="1"/>
+      <w:numFmt w:val="decimal"/>
+      <w:lvlText w:val="%1.%2.%3.%4.%5.%6.%7.%8"/>
+      <w:lvlJc w:val="left"/>
+      <w:pPr>
+        <w:ind w:left="16920" w:hanging="1800"/>
+      </w:pPr>
+      <w:rPr>
+        <w:rFonts w:hint="default"/>
+        <w:b w:val="0"/>
+      </w:rPr>
+    </w:lvl>
+    <w:lvl w:ilvl="8">
+      <w:start w:val="1"/>
+      <w:numFmt w:val="decimal"/>
+      <w:lvlText w:val="%1.%2.%3.%4.%5.%6.%7.%8.%9"/>
+      <w:lvlJc w:val="left"/>
+      <w:pPr>
+        <w:ind w:left="19440" w:hanging="2160"/>
+      </w:pPr>
+      <w:rPr>
+        <w:rFonts w:hint="default"/>
+        <w:b w:val="0"/>
+      </w:rPr>
+    </w:lvl>
+  </w:abstractNum>
+  <w:abstractNum w:abstractNumId="1">
     <w:nsid w:val="3BE156C2"/>
     <w:multiLevelType w:val="hybridMultilevel"/>
     <w:tmpl w:val="C0309DB8"/>
@@ -864,7 +1064,7 @@
       </w:pPr>
     </w:lvl>
   </w:abstractNum>
-  <w:abstractNum w:abstractNumId="1">
+  <w:abstractNum w:abstractNumId="2">
     <w:nsid w:val="463400ED"/>
     <w:multiLevelType w:val="hybridMultilevel"/>
     <w:tmpl w:val="9D6E13F6"/>
@@ -950,10 +1150,388 @@
       </w:pPr>
     </w:lvl>
   </w:abstractNum>
+  <w:abstractNum w:abstractNumId="3">
+    <w:nsid w:val="62150707"/>
+    <w:multiLevelType w:val="multilevel"/>
+    <w:tmpl w:val="3CF049E6"/>
+    <w:lvl w:ilvl="0">
+      <w:start w:val="2"/>
+      <w:numFmt w:val="decimal"/>
+      <w:lvlText w:val="%1"/>
+      <w:lvlJc w:val="left"/>
+      <w:pPr>
+        <w:ind w:left="375" w:hanging="375"/>
+      </w:pPr>
+      <w:rPr>
+        <w:rFonts w:hint="default"/>
+        <w:b w:val="0"/>
+      </w:rPr>
+    </w:lvl>
+    <w:lvl w:ilvl="1">
+      <w:start w:val="1"/>
+      <w:numFmt w:val="decimal"/>
+      <w:lvlText w:val="%1.%2"/>
+      <w:lvlJc w:val="left"/>
+      <w:pPr>
+        <w:ind w:left="1815" w:hanging="375"/>
+      </w:pPr>
+      <w:rPr>
+        <w:rFonts w:hint="default"/>
+        <w:b/>
+      </w:rPr>
+    </w:lvl>
+    <w:lvl w:ilvl="2">
+      <w:start w:val="1"/>
+      <w:numFmt w:val="decimal"/>
+      <w:lvlText w:val="%1.%2.%3"/>
+      <w:lvlJc w:val="left"/>
+      <w:pPr>
+        <w:ind w:left="3600" w:hanging="720"/>
+      </w:pPr>
+      <w:rPr>
+        <w:rFonts w:hint="default"/>
+        <w:b w:val="0"/>
+      </w:rPr>
+    </w:lvl>
+    <w:lvl w:ilvl="3">
+      <w:start w:val="1"/>
+      <w:numFmt w:val="decimal"/>
+      <w:lvlText w:val="%1.%2.%3.%4"/>
+      <w:lvlJc w:val="left"/>
+      <w:pPr>
+        <w:ind w:left="5400" w:hanging="1080"/>
+      </w:pPr>
+      <w:rPr>
+        <w:rFonts w:hint="default"/>
+        <w:b w:val="0"/>
+      </w:rPr>
+    </w:lvl>
+    <w:lvl w:ilvl="4">
+      <w:start w:val="1"/>
+      <w:numFmt w:val="decimal"/>
+      <w:lvlText w:val="%1.%2.%3.%4.%5"/>
+      <w:lvlJc w:val="left"/>
+      <w:pPr>
+        <w:ind w:left="6840" w:hanging="1080"/>
+      </w:pPr>
+      <w:rPr>
+        <w:rFonts w:hint="default"/>
+        <w:b w:val="0"/>
+      </w:rPr>
+    </w:lvl>
+    <w:lvl w:ilvl="5">
+      <w:start w:val="1"/>
+      <w:numFmt w:val="decimal"/>
+      <w:lvlText w:val="%1.%2.%3.%4.%5.%6"/>
+      <w:lvlJc w:val="left"/>
+      <w:pPr>
+        <w:ind w:left="8640" w:hanging="1440"/>
+      </w:pPr>
+      <w:rPr>
+        <w:rFonts w:hint="default"/>
+        <w:b w:val="0"/>
+      </w:rPr>
+    </w:lvl>
+    <w:lvl w:ilvl="6">
+      <w:start w:val="1"/>
+      <w:numFmt w:val="decimal"/>
+      <w:lvlText w:val="%1.%2.%3.%4.%5.%6.%7"/>
+      <w:lvlJc w:val="left"/>
+      <w:pPr>
+        <w:ind w:left="10080" w:hanging="1440"/>
+      </w:pPr>
+      <w:rPr>
+        <w:rFonts w:hint="default"/>
+        <w:b w:val="0"/>
+      </w:rPr>
+    </w:lvl>
+    <w:lvl w:ilvl="7">
+      <w:start w:val="1"/>
+      <w:numFmt w:val="decimal"/>
+      <w:lvlText w:val="%1.%2.%3.%4.%5.%6.%7.%8"/>
+      <w:lvlJc w:val="left"/>
+      <w:pPr>
+        <w:ind w:left="11880" w:hanging="1800"/>
+      </w:pPr>
+      <w:rPr>
+        <w:rFonts w:hint="default"/>
+        <w:b w:val="0"/>
+      </w:rPr>
+    </w:lvl>
+    <w:lvl w:ilvl="8">
+      <w:start w:val="1"/>
+      <w:numFmt w:val="decimal"/>
+      <w:lvlText w:val="%1.%2.%3.%4.%5.%6.%7.%8.%9"/>
+      <w:lvlJc w:val="left"/>
+      <w:pPr>
+        <w:ind w:left="13680" w:hanging="2160"/>
+      </w:pPr>
+      <w:rPr>
+        <w:rFonts w:hint="default"/>
+        <w:b w:val="0"/>
+      </w:rPr>
+    </w:lvl>
+  </w:abstractNum>
+  <w:abstractNum w:abstractNumId="4">
+    <w:nsid w:val="71DC5192"/>
+    <w:multiLevelType w:val="multilevel"/>
+    <w:tmpl w:val="69008722"/>
+    <w:lvl w:ilvl="0">
+      <w:start w:val="2"/>
+      <w:numFmt w:val="decimal"/>
+      <w:lvlText w:val="%1"/>
+      <w:lvlJc w:val="left"/>
+      <w:pPr>
+        <w:ind w:left="375" w:hanging="375"/>
+      </w:pPr>
+      <w:rPr>
+        <w:rFonts w:hint="default"/>
+        <w:b w:val="0"/>
+      </w:rPr>
+    </w:lvl>
+    <w:lvl w:ilvl="1">
+      <w:start w:val="1"/>
+      <w:numFmt w:val="decimal"/>
+      <w:lvlText w:val="%1.%2"/>
+      <w:lvlJc w:val="left"/>
+      <w:pPr>
+        <w:ind w:left="1455" w:hanging="375"/>
+      </w:pPr>
+      <w:rPr>
+        <w:rFonts w:hint="default"/>
+        <w:b/>
+      </w:rPr>
+    </w:lvl>
+    <w:lvl w:ilvl="2">
+      <w:start w:val="1"/>
+      <w:numFmt w:val="decimal"/>
+      <w:lvlText w:val="%1.%2.%3"/>
+      <w:lvlJc w:val="left"/>
+      <w:pPr>
+        <w:ind w:left="2880" w:hanging="720"/>
+      </w:pPr>
+      <w:rPr>
+        <w:rFonts w:hint="default"/>
+        <w:b w:val="0"/>
+      </w:rPr>
+    </w:lvl>
+    <w:lvl w:ilvl="3">
+      <w:start w:val="1"/>
+      <w:numFmt w:val="decimal"/>
+      <w:lvlText w:val="%1.%2.%3.%4"/>
+      <w:lvlJc w:val="left"/>
+      <w:pPr>
+        <w:ind w:left="4320" w:hanging="1080"/>
+      </w:pPr>
+      <w:rPr>
+        <w:rFonts w:hint="default"/>
+        <w:b w:val="0"/>
+      </w:rPr>
+    </w:lvl>
+    <w:lvl w:ilvl="4">
+      <w:start w:val="1"/>
+      <w:numFmt w:val="decimal"/>
+      <w:lvlText w:val="%1.%2.%3.%4.%5"/>
+      <w:lvlJc w:val="left"/>
+      <w:pPr>
+        <w:ind w:left="5400" w:hanging="1080"/>
+      </w:pPr>
+      <w:rPr>
+        <w:rFonts w:hint="default"/>
+        <w:b w:val="0"/>
+      </w:rPr>
+    </w:lvl>
+    <w:lvl w:ilvl="5">
+      <w:start w:val="1"/>
+      <w:numFmt w:val="decimal"/>
+      <w:lvlText w:val="%1.%2.%3.%4.%5.%6"/>
+      <w:lvlJc w:val="left"/>
+      <w:pPr>
+        <w:ind w:left="6840" w:hanging="1440"/>
+      </w:pPr>
+      <w:rPr>
+        <w:rFonts w:hint="default"/>
+        <w:b w:val="0"/>
+      </w:rPr>
+    </w:lvl>
+    <w:lvl w:ilvl="6">
+      <w:start w:val="1"/>
+      <w:numFmt w:val="decimal"/>
+      <w:lvlText w:val="%1.%2.%3.%4.%5.%6.%7"/>
+      <w:lvlJc w:val="left"/>
+      <w:pPr>
+        <w:ind w:left="7920" w:hanging="1440"/>
+      </w:pPr>
+      <w:rPr>
+        <w:rFonts w:hint="default"/>
+        <w:b w:val="0"/>
+      </w:rPr>
+    </w:lvl>
+    <w:lvl w:ilvl="7">
+      <w:start w:val="1"/>
+      <w:numFmt w:val="decimal"/>
+      <w:lvlText w:val="%1.%2.%3.%4.%5.%6.%7.%8"/>
+      <w:lvlJc w:val="left"/>
+      <w:pPr>
+        <w:ind w:left="9360" w:hanging="1800"/>
+      </w:pPr>
+      <w:rPr>
+        <w:rFonts w:hint="default"/>
+        <w:b w:val="0"/>
+      </w:rPr>
+    </w:lvl>
+    <w:lvl w:ilvl="8">
+      <w:start w:val="1"/>
+      <w:numFmt w:val="decimal"/>
+      <w:lvlText w:val="%1.%2.%3.%4.%5.%6.%7.%8.%9"/>
+      <w:lvlJc w:val="left"/>
+      <w:pPr>
+        <w:ind w:left="10800" w:hanging="2160"/>
+      </w:pPr>
+      <w:rPr>
+        <w:rFonts w:hint="default"/>
+        <w:b w:val="0"/>
+      </w:rPr>
+    </w:lvl>
+  </w:abstractNum>
+  <w:abstractNum w:abstractNumId="5">
+    <w:nsid w:val="761C5AB8"/>
+    <w:multiLevelType w:val="multilevel"/>
+    <w:tmpl w:val="CE5C3E02"/>
+    <w:lvl w:ilvl="0">
+      <w:start w:val="1"/>
+      <w:numFmt w:val="decimal"/>
+      <w:lvlText w:val="%1"/>
+      <w:lvlJc w:val="left"/>
+      <w:pPr>
+        <w:ind w:left="375" w:hanging="375"/>
+      </w:pPr>
+      <w:rPr>
+        <w:rFonts w:hint="default"/>
+        <w:b w:val="0"/>
+      </w:rPr>
+    </w:lvl>
+    <w:lvl w:ilvl="1">
+      <w:start w:val="1"/>
+      <w:numFmt w:val="decimal"/>
+      <w:lvlText w:val="%2."/>
+      <w:lvlJc w:val="left"/>
+      <w:pPr>
+        <w:ind w:left="1095" w:hanging="375"/>
+      </w:pPr>
+      <w:rPr>
+        <w:rFonts w:ascii="Times New Roman" w:eastAsia="Times New Roman" w:hAnsi="Times New Roman" w:cs="Times New Roman"/>
+        <w:b/>
+      </w:rPr>
+    </w:lvl>
+    <w:lvl w:ilvl="2">
+      <w:start w:val="1"/>
+      <w:numFmt w:val="decimal"/>
+      <w:lvlText w:val="%1.%2.%3"/>
+      <w:lvlJc w:val="left"/>
+      <w:pPr>
+        <w:ind w:left="2160" w:hanging="720"/>
+      </w:pPr>
+      <w:rPr>
+        <w:rFonts w:hint="default"/>
+        <w:b/>
+      </w:rPr>
+    </w:lvl>
+    <w:lvl w:ilvl="3">
+      <w:start w:val="1"/>
+      <w:numFmt w:val="decimal"/>
+      <w:lvlText w:val="%1.%2.%3.%4"/>
+      <w:lvlJc w:val="left"/>
+      <w:pPr>
+        <w:ind w:left="3240" w:hanging="1080"/>
+      </w:pPr>
+      <w:rPr>
+        <w:rFonts w:hint="default"/>
+        <w:b w:val="0"/>
+      </w:rPr>
+    </w:lvl>
+    <w:lvl w:ilvl="4">
+      <w:start w:val="1"/>
+      <w:numFmt w:val="decimal"/>
+      <w:lvlText w:val="%1.%2.%3.%4.%5"/>
+      <w:lvlJc w:val="left"/>
+      <w:pPr>
+        <w:ind w:left="3960" w:hanging="1080"/>
+      </w:pPr>
+      <w:rPr>
+        <w:rFonts w:hint="default"/>
+        <w:b w:val="0"/>
+      </w:rPr>
+    </w:lvl>
+    <w:lvl w:ilvl="5">
+      <w:start w:val="1"/>
+      <w:numFmt w:val="decimal"/>
+      <w:lvlText w:val="%1.%2.%3.%4.%5.%6"/>
+      <w:lvlJc w:val="left"/>
+      <w:pPr>
+        <w:ind w:left="5040" w:hanging="1440"/>
+      </w:pPr>
+      <w:rPr>
+        <w:rFonts w:hint="default"/>
+        <w:b w:val="0"/>
+      </w:rPr>
+    </w:lvl>
+    <w:lvl w:ilvl="6">
+      <w:start w:val="1"/>
+      <w:numFmt w:val="decimal"/>
+      <w:lvlText w:val="%1.%2.%3.%4.%5.%6.%7"/>
+      <w:lvlJc w:val="left"/>
+      <w:pPr>
+        <w:ind w:left="5760" w:hanging="1440"/>
+      </w:pPr>
+      <w:rPr>
+        <w:rFonts w:hint="default"/>
+        <w:b w:val="0"/>
+      </w:rPr>
+    </w:lvl>
+    <w:lvl w:ilvl="7">
+      <w:start w:val="1"/>
+      <w:numFmt w:val="decimal"/>
+      <w:lvlText w:val="%1.%2.%3.%4.%5.%6.%7.%8"/>
+      <w:lvlJc w:val="left"/>
+      <w:pPr>
+        <w:ind w:left="6840" w:hanging="1800"/>
+      </w:pPr>
+      <w:rPr>
+        <w:rFonts w:hint="default"/>
+        <w:b w:val="0"/>
+      </w:rPr>
+    </w:lvl>
+    <w:lvl w:ilvl="8">
+      <w:start w:val="1"/>
+      <w:numFmt w:val="decimal"/>
+      <w:lvlText w:val="%1.%2.%3.%4.%5.%6.%7.%8.%9"/>
+      <w:lvlJc w:val="left"/>
+      <w:pPr>
+        <w:ind w:left="7920" w:hanging="2160"/>
+      </w:pPr>
+      <w:rPr>
+        <w:rFonts w:hint="default"/>
+        <w:b w:val="0"/>
+      </w:rPr>
+    </w:lvl>
+  </w:abstractNum>
   <w:num w:numId="1">
+    <w:abstractNumId w:val="2"/>
+  </w:num>
+  <w:num w:numId="2">
     <w:abstractNumId w:val="1"/>
   </w:num>
-  <w:num w:numId="2">
+  <w:num w:numId="3">
+    <w:abstractNumId w:val="4"/>
+  </w:num>
+  <w:num w:numId="4">
+    <w:abstractNumId w:val="5"/>
+  </w:num>
+  <w:num w:numId="5">
+    <w:abstractNumId w:val="3"/>
+  </w:num>
+  <w:num w:numId="6">
     <w:abstractNumId w:val="0"/>
   </w:num>
 </w:numbering>

</xml_diff>